<commit_message>
Updated tasks 10 of homework2
</commit_message>
<xml_diff>
--- a/homework2/Task10/Matrix_norms_discussion.docx
+++ b/homework2/Task10/Matrix_norms_discussion.docx
@@ -16,22 +16,19 @@
         <w:t>measuring</w:t>
       </w:r>
       <w:r>
-        <w:t xml:space="preserve"> the numerical “size” of </w:t>
+        <w:t xml:space="preserve"> the numerical “size”</w:t>
+      </w:r>
+      <w:r>
+        <w:t xml:space="preserve"> or “magnitude”</w:t>
+      </w:r>
+      <w:r>
+        <w:t xml:space="preserve"> of </w:t>
       </w:r>
       <w:r>
         <w:t>a</w:t>
       </w:r>
       <w:r>
-        <w:t xml:space="preserve"> matrix. There is no exact formula for calculating a</w:t>
-      </w:r>
-      <w:r>
-        <w:t xml:space="preserve"> </w:t>
-      </w:r>
-      <w:r>
-        <w:t>m</w:t>
-      </w:r>
-      <w:r>
-        <w:t>atrix norm</w:t>
+        <w:t xml:space="preserve"> matrix. There is no exact formula for calculating a matrix norm</w:t>
       </w:r>
       <w:r>
         <w:t xml:space="preserve">, since all that </w:t>
@@ -74,27 +71,15 @@
       </w:r>
       <w:proofErr w:type="spellEnd"/>
       <w:r>
-        <w:t>α</w:t>
-      </w:r>
-      <w:r>
-        <w:t>All</w:t>
+        <w:t>αAll</w:t>
       </w:r>
       <w:proofErr w:type="gramEnd"/>
       <w:r>
-        <w:t xml:space="preserve"> = l</w:t>
-      </w:r>
-      <w:r>
-        <w:t>α</w:t>
-      </w:r>
-      <w:r>
-        <w:t xml:space="preserve">l </w:t>
+        <w:t xml:space="preserve"> = lαl </w:t>
       </w:r>
       <w:proofErr w:type="spellStart"/>
       <w:r>
-        <w:t>ll</w:t>
-      </w:r>
-      <w:r>
-        <w:t>All</w:t>
+        <w:t>llAll</w:t>
       </w:r>
       <w:proofErr w:type="spellEnd"/>
     </w:p>
@@ -111,38 +96,28 @@
       </w:r>
       <w:proofErr w:type="spellStart"/>
       <w:r>
-        <w:t>B</w:t>
-      </w:r>
+        <w:t>Bll</w:t>
+      </w:r>
+      <w:proofErr w:type="spellEnd"/>
+      <w:r>
+        <w:t xml:space="preserve"> = </w:t>
+      </w:r>
+      <w:proofErr w:type="spellStart"/>
+      <w:r>
+        <w:t>llAll</w:t>
+      </w:r>
+      <w:proofErr w:type="spellEnd"/>
+      <w:r>
+        <w:t xml:space="preserve"> + </w:t>
+      </w:r>
+      <w:proofErr w:type="spellStart"/>
       <w:r>
         <w:t>ll</w:t>
       </w:r>
-      <w:proofErr w:type="spellEnd"/>
-      <w:r>
-        <w:t xml:space="preserve"> = </w:t>
-      </w:r>
-      <w:proofErr w:type="spellStart"/>
-      <w:r>
-        <w:t>l</w:t>
-      </w:r>
-      <w:r>
-        <w:t>lAll</w:t>
-      </w:r>
-      <w:proofErr w:type="spellEnd"/>
-      <w:r>
-        <w:t xml:space="preserve"> </w:t>
-      </w:r>
-      <w:r>
-        <w:t xml:space="preserve">+ </w:t>
-      </w:r>
-      <w:proofErr w:type="spellStart"/>
-      <w:r>
-        <w:t>ll</w:t>
-      </w:r>
-      <w:r>
-        <w:t>B</w:t>
-      </w:r>
-      <w:r>
-        <w:t>ll</w:t>
+      <w:bookmarkStart w:id="0" w:name="_GoBack"/>
+      <w:bookmarkEnd w:id="0"/>
+      <w:r>
+        <w:t>Bll</w:t>
       </w:r>
       <w:proofErr w:type="spellEnd"/>
     </w:p>
@@ -190,10 +165,33 @@
       </w:r>
     </w:p>
     <w:p>
-      <w:bookmarkStart w:id="0" w:name="_GoBack"/>
-      <w:bookmarkEnd w:id="0"/>
-    </w:p>
-    <w:p/>
+      <w:r>
+        <w:t>Thus, there can be many candidates for valid matrix norms</w:t>
+      </w:r>
+      <w:r>
+        <w:t xml:space="preserve">. </w:t>
+      </w:r>
+      <w:r>
+        <w:t xml:space="preserve">An induced matrix norm is a norm formula based off how much larger a vector gets when the matrix is operated on the vector. (The matrix acts as a linear operator on the vector). </w:t>
+      </w:r>
+      <w:r>
+        <w:t xml:space="preserve">For example, </w:t>
+      </w:r>
+      <w:proofErr w:type="gramStart"/>
+      <w:r>
+        <w:t>3</w:t>
+      </w:r>
+      <w:proofErr w:type="gramEnd"/>
+      <w:r>
+        <w:t xml:space="preserve"> vector norms include </w:t>
+      </w:r>
+      <w:r>
+        <w:t>the 1-norm, 2-norm, and infinity-norm</w:t>
+      </w:r>
+      <w:r>
+        <w:t xml:space="preserve">, and each one of these vector-norms has a corresponding induced matrix norm. </w:t>
+      </w:r>
+    </w:p>
     <w:p/>
     <w:p>
       <w:r>
@@ -222,6 +220,16 @@
       </w:hyperlink>
     </w:p>
     <w:p/>
+    <w:p>
+      <w:hyperlink r:id="rId7" w:history="1">
+        <w:r>
+          <w:rPr>
+            <w:rStyle w:val="Hyperlink"/>
+          </w:rPr>
+          <w:t>https://nptel.ac.in/courses/122104019/numerical-analysis/kadalbajoo/lec1/fnode3.html</w:t>
+        </w:r>
+      </w:hyperlink>
+    </w:p>
     <w:p/>
     <w:sectPr>
       <w:pgSz w:w="12240" w:h="15840"/>

</xml_diff>